<commit_message>
restaurando os requisitos funcionas
</commit_message>
<xml_diff>
--- a/RF.docx
+++ b/RF.docx
@@ -1,42 +1,37 @@
 
 <file path=word/document.xml><?xml version="1.0" encoding="utf-8"?>
-<w:document xmlns:wpc="http://schemas.microsoft.com/office/word/2010/wordprocessingCanvas" xmlns:mc="http://schemas.openxmlformats.org/markup-compatibility/2006" xmlns:o="urn:schemas-microsoft-com:office:office" xmlns:r="http://schemas.openxmlformats.org/officeDocument/2006/relationships" xmlns:m="http://schemas.openxmlformats.org/officeDocument/2006/math" xmlns:v="urn:schemas-microsoft-com:vml" xmlns:wp14="http://schemas.microsoft.com/office/word/2010/wordprocessingDrawing" xmlns:wp="http://schemas.openxmlformats.org/drawingml/2006/wordprocessingDrawing" xmlns:w="http://schemas.openxmlformats.org/wordprocessingml/2006/main" xmlns:w14="http://schemas.microsoft.com/office/word/2010/wordml" xmlns:w10="urn:schemas-microsoft-com:office:word" xmlns:w15="http://schemas.microsoft.com/office/word/2012/wordml" xmlns:wpg="http://schemas.microsoft.com/office/word/2010/wordprocessingGroup" xmlns:wpi="http://schemas.microsoft.com/office/word/2010/wordprocessingInk" xmlns:wne="http://schemas.microsoft.com/office/word/2006/wordml" xmlns:wps="http://schemas.microsoft.com/office/word/2010/wordprocessingShape" xmlns:wpsCustomData="http://www.wps.cn/officeDocument/2013/wpsCustomData" mc:Ignorable="w14 w15 wp14">
+<w:document xmlns:wpc="http://schemas.microsoft.com/office/word/2010/wordprocessingCanvas" xmlns:mc="http://schemas.openxmlformats.org/markup-compatibility/2006" xmlns:o="urn:schemas-microsoft-com:office:office" xmlns:r="http://schemas.openxmlformats.org/officeDocument/2006/relationships" xmlns:m="http://schemas.openxmlformats.org/officeDocument/2006/math" xmlns:v="urn:schemas-microsoft-com:vml" xmlns:wp14="http://schemas.microsoft.com/office/word/2010/wordprocessingDrawing" xmlns:wp="http://schemas.openxmlformats.org/drawingml/2006/wordprocessingDrawing" xmlns:w10="urn:schemas-microsoft-com:office:word" xmlns:w="http://schemas.openxmlformats.org/wordprocessingml/2006/main" xmlns:w14="http://schemas.microsoft.com/office/word/2010/wordml" xmlns:wpg="http://schemas.microsoft.com/office/word/2010/wordprocessingGroup" xmlns:wpi="http://schemas.microsoft.com/office/word/2010/wordprocessingInk" xmlns:wne="http://schemas.microsoft.com/office/word/2006/wordml" xmlns:wps="http://schemas.microsoft.com/office/word/2010/wordprocessingShape" mc:Ignorable="w14 wp14">
   <w:body>
     <w:p>
-      <w:pPr/>
-      <w:r>
-        <w:t>ERaF0001.1 – Gerenciar material de estudo</w:t>
+      <w:proofErr w:type="gramStart"/>
+      <w:r>
+        <w:t>ERaF0001</w:t>
+      </w:r>
+      <w:proofErr w:type="gramEnd"/>
+      <w:r>
+        <w:t>.1 – Gerenciar material de estudo</w:t>
       </w:r>
     </w:p>
     <w:p>
-      <w:pPr/>
       <w:r>
         <w:tab/>
-      </w:r>
-      <w:r>
-        <w:t xml:space="preserve">O sistema deverá permitir que o professor crie, edite ou delete o material de estudo. </w:t>
+        <w:t xml:space="preserve">O sistema deverá permitir que o professor </w:t>
+      </w:r>
+      <w:proofErr w:type="gramStart"/>
+      <w:r>
+        <w:t>crie</w:t>
+      </w:r>
+      <w:proofErr w:type="gramEnd"/>
+      <w:r>
+        <w:t xml:space="preserve">, edite ou delete o material de estudo. </w:t>
       </w:r>
     </w:p>
     <w:tbl>
       <w:tblPr>
-        <w:tblStyle w:val="4"/>
+        <w:tblStyle w:val="Tabelacomgrade"/>
         <w:tblW w:w="8644" w:type="dxa"/>
-        <w:tblInd w:w="0" w:type="dxa"/>
-        <w:tblBorders>
-          <w:top w:val="single" w:color="auto" w:sz="4" w:space="0"/>
-          <w:left w:val="single" w:color="auto" w:sz="4" w:space="0"/>
-          <w:bottom w:val="single" w:color="auto" w:sz="4" w:space="0"/>
-          <w:right w:val="single" w:color="auto" w:sz="4" w:space="0"/>
-          <w:insideH w:val="single" w:color="auto" w:sz="4" w:space="0"/>
-          <w:insideV w:val="single" w:color="auto" w:sz="4" w:space="0"/>
-        </w:tblBorders>
         <w:tblLayout w:type="fixed"/>
-        <w:tblCellMar>
-          <w:top w:w="0" w:type="dxa"/>
-          <w:left w:w="108" w:type="dxa"/>
-          <w:bottom w:w="0" w:type="dxa"/>
-          <w:right w:w="108" w:type="dxa"/>
-        </w:tblCellMar>
+        <w:tblLook w:val="04A0" w:firstRow="1" w:lastRow="0" w:firstColumn="1" w:lastColumn="0" w:noHBand="0" w:noVBand="1"/>
       </w:tblPr>
       <w:tblGrid>
         <w:gridCol w:w="5920"/>
@@ -112,7 +107,18 @@
               <w:spacing w:after="0" w:line="240" w:lineRule="auto"/>
             </w:pPr>
             <w:r>
-              <w:t>A implementação depende da definição da forma de comunicação entre o usuário e o sistema.</w:t>
+              <w:t xml:space="preserve">A </w:t>
+            </w:r>
+            <w:proofErr w:type="gramStart"/>
+            <w:r>
+              <w:t>implementação</w:t>
+            </w:r>
+            <w:proofErr w:type="gramEnd"/>
+            <w:r>
+              <w:t xml:space="preserve"> depende da definição da forma de comunicação entre o usuário e o </w:t>
+            </w:r>
+            <w:r>
+              <w:t>sistema.</w:t>
             </w:r>
           </w:p>
         </w:tc>
@@ -144,44 +150,37 @@
         </w:tc>
       </w:tr>
     </w:tbl>
+    <w:p/>
     <w:p>
-      <w:pPr/>
+      <w:proofErr w:type="gramStart"/>
+      <w:r>
+        <w:t>ERaF0001</w:t>
+      </w:r>
+      <w:proofErr w:type="gramEnd"/>
+      <w:r>
+        <w:t>.2 – Gerenciar Tarefas</w:t>
+      </w:r>
     </w:p>
     <w:p>
-      <w:pPr/>
-      <w:r>
-        <w:t>ERaF0001.2 – Gerenciar Tarefas</w:t>
-      </w:r>
-    </w:p>
-    <w:p>
-      <w:pPr/>
       <w:r>
         <w:tab/>
-      </w:r>
-      <w:r>
-        <w:t xml:space="preserve">O sistema deverá permitir que o professor crie, edite ou cancele alguma atividade. </w:t>
+        <w:t xml:space="preserve">O sistema deverá permitir que o professor </w:t>
+      </w:r>
+      <w:proofErr w:type="gramStart"/>
+      <w:r>
+        <w:t>crie</w:t>
+      </w:r>
+      <w:proofErr w:type="gramEnd"/>
+      <w:r>
+        <w:t xml:space="preserve">, edite ou cancele alguma atividade. </w:t>
       </w:r>
     </w:p>
     <w:tbl>
       <w:tblPr>
-        <w:tblStyle w:val="4"/>
+        <w:tblStyle w:val="Tabelacomgrade"/>
         <w:tblW w:w="8644" w:type="dxa"/>
-        <w:tblInd w:w="0" w:type="dxa"/>
-        <w:tblBorders>
-          <w:top w:val="single" w:color="auto" w:sz="4" w:space="0"/>
-          <w:left w:val="single" w:color="auto" w:sz="4" w:space="0"/>
-          <w:bottom w:val="single" w:color="auto" w:sz="4" w:space="0"/>
-          <w:right w:val="single" w:color="auto" w:sz="4" w:space="0"/>
-          <w:insideH w:val="single" w:color="auto" w:sz="4" w:space="0"/>
-          <w:insideV w:val="single" w:color="auto" w:sz="4" w:space="0"/>
-        </w:tblBorders>
         <w:tblLayout w:type="fixed"/>
-        <w:tblCellMar>
-          <w:top w:w="0" w:type="dxa"/>
-          <w:left w:w="108" w:type="dxa"/>
-          <w:bottom w:w="0" w:type="dxa"/>
-          <w:right w:w="108" w:type="dxa"/>
-        </w:tblCellMar>
+        <w:tblLook w:val="04A0" w:firstRow="1" w:lastRow="0" w:firstColumn="1" w:lastColumn="0" w:noHBand="0" w:noVBand="1"/>
       </w:tblPr>
       <w:tblGrid>
         <w:gridCol w:w="5920"/>
@@ -257,7 +256,18 @@
               <w:spacing w:after="0" w:line="240" w:lineRule="auto"/>
             </w:pPr>
             <w:r>
-              <w:t>A implementação depende da definição da forma de comunicação entre o usuário e o sistema.</w:t>
+              <w:t xml:space="preserve">A </w:t>
+            </w:r>
+            <w:proofErr w:type="gramStart"/>
+            <w:r>
+              <w:t>implementação</w:t>
+            </w:r>
+            <w:proofErr w:type="gramEnd"/>
+            <w:r>
+              <w:t xml:space="preserve"> depende da definição da forma de comunicação entre o usuári</w:t>
+            </w:r>
+            <w:r>
+              <w:t>o e o sistema.</w:t>
             </w:r>
           </w:p>
         </w:tc>
@@ -289,44 +299,37 @@
         </w:tc>
       </w:tr>
     </w:tbl>
+    <w:p/>
     <w:p>
-      <w:pPr/>
+      <w:proofErr w:type="gramStart"/>
+      <w:r>
+        <w:t>ERaF0001</w:t>
+      </w:r>
+      <w:proofErr w:type="gramEnd"/>
+      <w:r>
+        <w:t>.3 – Realizar Tarefas</w:t>
+      </w:r>
     </w:p>
     <w:p>
-      <w:pPr/>
-      <w:r>
-        <w:t>ERaF0001.3 – Realizar Tarefas</w:t>
-      </w:r>
-    </w:p>
-    <w:p>
-      <w:pPr/>
       <w:r>
         <w:tab/>
-      </w:r>
-      <w:r>
-        <w:t>O sistema deverá permitir o aluno lista as atividades assim como realizar as atividades em aberto.</w:t>
+        <w:t xml:space="preserve">O sistema deverá permitir o aluno lista as atividades assim como realizar as atividades </w:t>
+      </w:r>
+      <w:proofErr w:type="gramStart"/>
+      <w:r>
+        <w:t>em</w:t>
+      </w:r>
+      <w:proofErr w:type="gramEnd"/>
+      <w:r>
+        <w:t xml:space="preserve"> aberto.</w:t>
       </w:r>
     </w:p>
     <w:tbl>
       <w:tblPr>
-        <w:tblStyle w:val="4"/>
+        <w:tblStyle w:val="Tabelacomgrade"/>
         <w:tblW w:w="8644" w:type="dxa"/>
-        <w:tblInd w:w="0" w:type="dxa"/>
-        <w:tblBorders>
-          <w:top w:val="single" w:color="auto" w:sz="4" w:space="0"/>
-          <w:left w:val="single" w:color="auto" w:sz="4" w:space="0"/>
-          <w:bottom w:val="single" w:color="auto" w:sz="4" w:space="0"/>
-          <w:right w:val="single" w:color="auto" w:sz="4" w:space="0"/>
-          <w:insideH w:val="single" w:color="auto" w:sz="4" w:space="0"/>
-          <w:insideV w:val="single" w:color="auto" w:sz="4" w:space="0"/>
-        </w:tblBorders>
         <w:tblLayout w:type="fixed"/>
-        <w:tblCellMar>
-          <w:top w:w="0" w:type="dxa"/>
-          <w:left w:w="108" w:type="dxa"/>
-          <w:bottom w:w="0" w:type="dxa"/>
-          <w:right w:w="108" w:type="dxa"/>
-        </w:tblCellMar>
+        <w:tblLook w:val="04A0" w:firstRow="1" w:lastRow="0" w:firstColumn="1" w:lastColumn="0" w:noHBand="0" w:noVBand="1"/>
       </w:tblPr>
       <w:tblGrid>
         <w:gridCol w:w="5920"/>
@@ -402,7 +405,18 @@
               <w:spacing w:after="0" w:line="240" w:lineRule="auto"/>
             </w:pPr>
             <w:r>
-              <w:t>A implementação depende da definição da forma de comunicação entre o usuário e o sistema.</w:t>
+              <w:t xml:space="preserve">A </w:t>
+            </w:r>
+            <w:proofErr w:type="gramStart"/>
+            <w:r>
+              <w:t>implementação</w:t>
+            </w:r>
+            <w:proofErr w:type="gramEnd"/>
+            <w:r>
+              <w:t xml:space="preserve"> depende da definição da forma de comunicação</w:t>
+            </w:r>
+            <w:r>
+              <w:t xml:space="preserve"> entre o usuário e o sistema.</w:t>
             </w:r>
           </w:p>
         </w:tc>
@@ -434,44 +448,29 @@
         </w:tc>
       </w:tr>
     </w:tbl>
+    <w:p/>
     <w:p>
-      <w:pPr/>
+      <w:proofErr w:type="gramStart"/>
+      <w:r>
+        <w:t>ERaF0001</w:t>
+      </w:r>
+      <w:proofErr w:type="gramEnd"/>
+      <w:r>
+        <w:t>.4 – Obter Declaração de Matrícula</w:t>
+      </w:r>
     </w:p>
     <w:p>
-      <w:pPr/>
-      <w:r>
-        <w:t>ERaF0001.4 – Obter Declaração de Matrícula</w:t>
-      </w:r>
-    </w:p>
-    <w:p>
-      <w:pPr/>
       <w:r>
         <w:tab/>
-      </w:r>
-      <w:r>
         <w:t>O sistema deverá emitir uma declaração de matrícula do aluno.</w:t>
       </w:r>
     </w:p>
     <w:tbl>
       <w:tblPr>
-        <w:tblStyle w:val="4"/>
+        <w:tblStyle w:val="Tabelacomgrade"/>
         <w:tblW w:w="8644" w:type="dxa"/>
-        <w:tblInd w:w="0" w:type="dxa"/>
-        <w:tblBorders>
-          <w:top w:val="single" w:color="auto" w:sz="4" w:space="0"/>
-          <w:left w:val="single" w:color="auto" w:sz="4" w:space="0"/>
-          <w:bottom w:val="single" w:color="auto" w:sz="4" w:space="0"/>
-          <w:right w:val="single" w:color="auto" w:sz="4" w:space="0"/>
-          <w:insideH w:val="single" w:color="auto" w:sz="4" w:space="0"/>
-          <w:insideV w:val="single" w:color="auto" w:sz="4" w:space="0"/>
-        </w:tblBorders>
         <w:tblLayout w:type="fixed"/>
-        <w:tblCellMar>
-          <w:top w:w="0" w:type="dxa"/>
-          <w:left w:w="108" w:type="dxa"/>
-          <w:bottom w:w="0" w:type="dxa"/>
-          <w:right w:w="108" w:type="dxa"/>
-        </w:tblCellMar>
+        <w:tblLook w:val="04A0" w:firstRow="1" w:lastRow="0" w:firstColumn="1" w:lastColumn="0" w:noHBand="0" w:noVBand="1"/>
       </w:tblPr>
       <w:tblGrid>
         <w:gridCol w:w="5920"/>
@@ -547,7 +546,18 @@
               <w:spacing w:after="0" w:line="240" w:lineRule="auto"/>
             </w:pPr>
             <w:r>
-              <w:t>A implementação depende da definição da forma de comunicação entre o usuário e o sistema.</w:t>
+              <w:t xml:space="preserve">A </w:t>
+            </w:r>
+            <w:proofErr w:type="gramStart"/>
+            <w:r>
+              <w:t>implementação</w:t>
+            </w:r>
+            <w:proofErr w:type="gramEnd"/>
+            <w:r>
+              <w:t xml:space="preserve"> depende da definição da forma de comunicação entre o </w:t>
+            </w:r>
+            <w:r>
+              <w:t>usuário e o sistema.</w:t>
             </w:r>
           </w:p>
         </w:tc>
@@ -579,44 +589,29 @@
         </w:tc>
       </w:tr>
     </w:tbl>
+    <w:p/>
     <w:p>
-      <w:pPr/>
+      <w:proofErr w:type="gramStart"/>
+      <w:r>
+        <w:t>ERaF0001</w:t>
+      </w:r>
+      <w:proofErr w:type="gramEnd"/>
+      <w:r>
+        <w:t>.5 – Obter Disciplinas</w:t>
+      </w:r>
     </w:p>
     <w:p>
-      <w:pPr/>
-      <w:r>
-        <w:t>ERaF0001.5 – Obter Disciplinas</w:t>
-      </w:r>
-    </w:p>
-    <w:p>
-      <w:pPr/>
       <w:r>
         <w:tab/>
-      </w:r>
-      <w:r>
         <w:t>O sistema deverá retornar as disciplinas a qual o aluno esta matriculado.</w:t>
       </w:r>
     </w:p>
     <w:tbl>
       <w:tblPr>
-        <w:tblStyle w:val="4"/>
+        <w:tblStyle w:val="Tabelacomgrade"/>
         <w:tblW w:w="8644" w:type="dxa"/>
-        <w:tblInd w:w="0" w:type="dxa"/>
-        <w:tblBorders>
-          <w:top w:val="single" w:color="auto" w:sz="4" w:space="0"/>
-          <w:left w:val="single" w:color="auto" w:sz="4" w:space="0"/>
-          <w:bottom w:val="single" w:color="auto" w:sz="4" w:space="0"/>
-          <w:right w:val="single" w:color="auto" w:sz="4" w:space="0"/>
-          <w:insideH w:val="single" w:color="auto" w:sz="4" w:space="0"/>
-          <w:insideV w:val="single" w:color="auto" w:sz="4" w:space="0"/>
-        </w:tblBorders>
         <w:tblLayout w:type="fixed"/>
-        <w:tblCellMar>
-          <w:top w:w="0" w:type="dxa"/>
-          <w:left w:w="108" w:type="dxa"/>
-          <w:bottom w:w="0" w:type="dxa"/>
-          <w:right w:w="108" w:type="dxa"/>
-        </w:tblCellMar>
+        <w:tblLook w:val="04A0" w:firstRow="1" w:lastRow="0" w:firstColumn="1" w:lastColumn="0" w:noHBand="0" w:noVBand="1"/>
       </w:tblPr>
       <w:tblGrid>
         <w:gridCol w:w="5920"/>
@@ -692,7 +687,18 @@
               <w:spacing w:after="0" w:line="240" w:lineRule="auto"/>
             </w:pPr>
             <w:r>
-              <w:t>A implementação depende da definição da forma de comunicação entre o usuário e o sistema.</w:t>
+              <w:t xml:space="preserve">A </w:t>
+            </w:r>
+            <w:proofErr w:type="gramStart"/>
+            <w:r>
+              <w:t>implementação</w:t>
+            </w:r>
+            <w:proofErr w:type="gramEnd"/>
+            <w:r>
+              <w:t xml:space="preserve"> depende da definição da forma de comunicação entre o usuário e</w:t>
+            </w:r>
+            <w:r>
+              <w:t xml:space="preserve"> o sistema.</w:t>
             </w:r>
           </w:p>
         </w:tc>
@@ -725,221 +731,93 @@
       </w:tr>
     </w:tbl>
     <w:p>
-      <w:pPr/>
-    </w:p>
-    <w:p>
-      <w:pPr/>
-      <w:r>
-        <w:t xml:space="preserve">Ok </w:t>
-      </w:r>
       <w:bookmarkStart w:id="0" w:name="_GoBack"/>
       <w:bookmarkEnd w:id="0"/>
     </w:p>
-    <w:p>
-      <w:pPr/>
-    </w:p>
-    <w:p>
-      <w:pPr/>
-    </w:p>
-    <w:p>
-      <w:pPr/>
-    </w:p>
+    <w:p/>
+    <w:p/>
     <w:sectPr>
       <w:pgSz w:w="11906" w:h="16838"/>
       <w:pgMar w:top="1417" w:right="1701" w:bottom="1417" w:left="1701" w:header="708" w:footer="708" w:gutter="0"/>
-      <w:cols w:space="708" w:num="1"/>
-      <w:docGrid w:linePitch="360" w:charSpace="0"/>
+      <w:cols w:space="708"/>
+      <w:docGrid w:linePitch="360"/>
     </w:sectPr>
   </w:body>
 </w:document>
 </file>
 
 <file path=word/styles.xml><?xml version="1.0" encoding="utf-8"?>
-<w:styles xmlns:mc="http://schemas.openxmlformats.org/markup-compatibility/2006" xmlns:o="urn:schemas-microsoft-com:office:office" xmlns:r="http://schemas.openxmlformats.org/officeDocument/2006/relationships" xmlns:m="http://schemas.openxmlformats.org/officeDocument/2006/math" xmlns:v="urn:schemas-microsoft-com:vml" xmlns:w="http://schemas.openxmlformats.org/wordprocessingml/2006/main" xmlns:w14="http://schemas.microsoft.com/office/word/2010/wordml" xmlns:w10="urn:schemas-microsoft-com:office:word" xmlns:sl="http://schemas.openxmlformats.org/schemaLibrary/2006/main" mc:Ignorable="w14">
+<w:styles xmlns:mc="http://schemas.openxmlformats.org/markup-compatibility/2006" xmlns:r="http://schemas.openxmlformats.org/officeDocument/2006/relationships" xmlns:w="http://schemas.openxmlformats.org/wordprocessingml/2006/main" xmlns:w14="http://schemas.microsoft.com/office/word/2010/wordml" mc:Ignorable="w14">
   <w:docDefaults>
     <w:rPrDefault>
       <w:rPr>
-        <w:rFonts w:asciiTheme="minorHAnsi" w:hAnsiTheme="minorHAnsi" w:eastAsiaTheme="minorHAnsi" w:cstheme="minorBidi"/>
+        <w:rFonts w:asciiTheme="minorHAnsi" w:eastAsiaTheme="minorHAnsi" w:hAnsiTheme="minorHAnsi" w:cstheme="minorBidi"/>
+        <w:lang w:val="pt-BR" w:eastAsia="pt-BR" w:bidi="ar-SA"/>
       </w:rPr>
     </w:rPrDefault>
+    <w:pPrDefault>
+      <w:pPr>
+        <w:spacing w:after="200" w:line="276" w:lineRule="auto"/>
+      </w:pPr>
+    </w:pPrDefault>
   </w:docDefaults>
-  <w:latentStyles w:count="260" w:defQFormat="0" w:defUnhideWhenUsed="1" w:defSemiHidden="1" w:defUIPriority="99" w:defLockedState="0">
-    <w:lsdException w:qFormat="1" w:unhideWhenUsed="0" w:uiPriority="0" w:semiHidden="0" w:name="Normal"/>
-    <w:lsdException w:qFormat="1" w:unhideWhenUsed="0" w:uiPriority="9" w:semiHidden="0" w:name="heading 1"/>
-    <w:lsdException w:qFormat="1" w:uiPriority="9" w:name="heading 2"/>
-    <w:lsdException w:qFormat="1" w:uiPriority="9" w:name="heading 3"/>
-    <w:lsdException w:qFormat="1" w:uiPriority="9" w:name="heading 4"/>
-    <w:lsdException w:qFormat="1" w:uiPriority="9" w:name="heading 5"/>
-    <w:lsdException w:qFormat="1" w:uiPriority="9" w:name="heading 6"/>
-    <w:lsdException w:qFormat="1" w:uiPriority="9" w:name="heading 7"/>
-    <w:lsdException w:qFormat="1" w:uiPriority="9" w:name="heading 8"/>
-    <w:lsdException w:qFormat="1" w:uiPriority="9" w:name="heading 9"/>
-    <w:lsdException w:uiPriority="99" w:name="index 1"/>
-    <w:lsdException w:uiPriority="99" w:name="index 2"/>
-    <w:lsdException w:uiPriority="99" w:name="index 3"/>
-    <w:lsdException w:uiPriority="99" w:name="index 4"/>
-    <w:lsdException w:uiPriority="99" w:name="index 5"/>
-    <w:lsdException w:uiPriority="99" w:name="index 6"/>
-    <w:lsdException w:uiPriority="99" w:name="index 7"/>
-    <w:lsdException w:uiPriority="99" w:name="index 8"/>
-    <w:lsdException w:uiPriority="99" w:name="index 9"/>
-    <w:lsdException w:uiPriority="39" w:name="toc 1"/>
-    <w:lsdException w:uiPriority="39" w:name="toc 2"/>
-    <w:lsdException w:uiPriority="39" w:name="toc 3"/>
-    <w:lsdException w:uiPriority="39" w:name="toc 4"/>
-    <w:lsdException w:uiPriority="39" w:name="toc 5"/>
-    <w:lsdException w:uiPriority="39" w:name="toc 6"/>
-    <w:lsdException w:uiPriority="39" w:name="toc 7"/>
-    <w:lsdException w:uiPriority="39" w:name="toc 8"/>
-    <w:lsdException w:uiPriority="39" w:name="toc 9"/>
-    <w:lsdException w:uiPriority="99" w:name="Normal Indent"/>
-    <w:lsdException w:uiPriority="99" w:name="footnote text"/>
-    <w:lsdException w:uiPriority="99" w:name="annotation text"/>
-    <w:lsdException w:uiPriority="99" w:name="header"/>
-    <w:lsdException w:uiPriority="99" w:name="footer"/>
-    <w:lsdException w:uiPriority="99" w:name="index heading"/>
-    <w:lsdException w:qFormat="1" w:uiPriority="35" w:name="caption"/>
-    <w:lsdException w:uiPriority="99" w:name="table of figures"/>
-    <w:lsdException w:uiPriority="99" w:name="envelope address"/>
-    <w:lsdException w:uiPriority="99" w:name="envelope return"/>
-    <w:lsdException w:uiPriority="99" w:name="footnote reference"/>
-    <w:lsdException w:uiPriority="99" w:name="annotation reference"/>
-    <w:lsdException w:uiPriority="99" w:name="line number"/>
-    <w:lsdException w:uiPriority="99" w:name="page number"/>
-    <w:lsdException w:uiPriority="99" w:name="endnote reference"/>
-    <w:lsdException w:uiPriority="99" w:name="endnote text"/>
-    <w:lsdException w:uiPriority="99" w:name="table of authorities"/>
-    <w:lsdException w:uiPriority="99" w:name="macro"/>
-    <w:lsdException w:uiPriority="99" w:name="toa heading"/>
-    <w:lsdException w:uiPriority="99" w:name="List"/>
-    <w:lsdException w:uiPriority="99" w:name="List Bullet"/>
-    <w:lsdException w:uiPriority="99" w:name="List Number"/>
-    <w:lsdException w:uiPriority="99" w:name="List 2"/>
-    <w:lsdException w:uiPriority="99" w:name="List 3"/>
-    <w:lsdException w:uiPriority="99" w:name="List 4"/>
-    <w:lsdException w:uiPriority="99" w:name="List 5"/>
-    <w:lsdException w:uiPriority="99" w:name="List Bullet 2"/>
-    <w:lsdException w:uiPriority="99" w:name="List Bullet 3"/>
-    <w:lsdException w:uiPriority="99" w:name="List Bullet 4"/>
-    <w:lsdException w:uiPriority="99" w:name="List Bullet 5"/>
-    <w:lsdException w:uiPriority="99" w:name="List Number 2"/>
-    <w:lsdException w:uiPriority="99" w:name="List Number 3"/>
-    <w:lsdException w:uiPriority="99" w:name="List Number 4"/>
-    <w:lsdException w:uiPriority="99" w:name="List Number 5"/>
-    <w:lsdException w:qFormat="1" w:unhideWhenUsed="0" w:uiPriority="10" w:semiHidden="0" w:name="Title"/>
-    <w:lsdException w:uiPriority="99" w:name="Closing"/>
-    <w:lsdException w:uiPriority="99" w:name="Signature"/>
-    <w:lsdException w:uiPriority="1" w:name="Default Paragraph Font"/>
-    <w:lsdException w:uiPriority="99" w:name="Body Text"/>
-    <w:lsdException w:uiPriority="99" w:name="Body Text Indent"/>
-    <w:lsdException w:uiPriority="99" w:name="List Continue"/>
-    <w:lsdException w:uiPriority="99" w:name="List Continue 2"/>
-    <w:lsdException w:uiPriority="99" w:name="List Continue 3"/>
-    <w:lsdException w:uiPriority="99" w:name="List Continue 4"/>
-    <w:lsdException w:uiPriority="99" w:name="List Continue 5"/>
-    <w:lsdException w:uiPriority="99" w:name="Message Header"/>
-    <w:lsdException w:qFormat="1" w:unhideWhenUsed="0" w:uiPriority="11" w:semiHidden="0" w:name="Subtitle"/>
-    <w:lsdException w:uiPriority="99" w:name="Salutation"/>
-    <w:lsdException w:uiPriority="99" w:name="Date"/>
-    <w:lsdException w:uiPriority="99" w:name="Body Text First Indent"/>
-    <w:lsdException w:uiPriority="99" w:name="Body Text First Indent 2"/>
-    <w:lsdException w:uiPriority="99" w:name="Note Heading"/>
-    <w:lsdException w:uiPriority="99" w:name="Body Text 2"/>
-    <w:lsdException w:uiPriority="99" w:name="Body Text 3"/>
-    <w:lsdException w:uiPriority="99" w:name="Body Text Indent 2"/>
-    <w:lsdException w:uiPriority="99" w:name="Body Text Indent 3"/>
-    <w:lsdException w:uiPriority="99" w:name="Block Text"/>
-    <w:lsdException w:uiPriority="99" w:name="Hyperlink"/>
-    <w:lsdException w:uiPriority="99" w:name="FollowedHyperlink"/>
-    <w:lsdException w:qFormat="1" w:unhideWhenUsed="0" w:uiPriority="22" w:semiHidden="0" w:name="Strong"/>
-    <w:lsdException w:qFormat="1" w:unhideWhenUsed="0" w:uiPriority="20" w:semiHidden="0" w:name="Emphasis"/>
-    <w:lsdException w:uiPriority="99" w:name="Document Map"/>
-    <w:lsdException w:uiPriority="99" w:name="Plain Text"/>
-    <w:lsdException w:uiPriority="99" w:name="E-mail Signature"/>
-    <w:lsdException w:uiPriority="99" w:name="Normal (Web)"/>
-    <w:lsdException w:uiPriority="99" w:name="HTML Acronym"/>
-    <w:lsdException w:uiPriority="99" w:name="HTML Address"/>
-    <w:lsdException w:uiPriority="99" w:name="HTML Cite"/>
-    <w:lsdException w:uiPriority="99" w:name="HTML Code"/>
-    <w:lsdException w:uiPriority="99" w:name="HTML Definition"/>
-    <w:lsdException w:uiPriority="99" w:name="HTML Keyboard"/>
-    <w:lsdException w:uiPriority="99" w:name="HTML Preformatted"/>
-    <w:lsdException w:uiPriority="99" w:name="HTML Sample"/>
-    <w:lsdException w:uiPriority="99" w:name="HTML Typewriter"/>
-    <w:lsdException w:uiPriority="99" w:name="HTML Variable"/>
-    <w:lsdException w:uiPriority="99" w:name="Normal Table"/>
-    <w:lsdException w:uiPriority="99" w:name="annotation subject"/>
-    <w:lsdException w:uiPriority="99" w:name="Table Simple 1"/>
-    <w:lsdException w:uiPriority="99" w:name="Table Simple 2"/>
-    <w:lsdException w:uiPriority="99" w:name="Table Simple 3"/>
-    <w:lsdException w:uiPriority="99" w:name="Table Classic 1"/>
-    <w:lsdException w:uiPriority="99" w:name="Table Classic 2"/>
-    <w:lsdException w:uiPriority="99" w:name="Table Classic 3"/>
-    <w:lsdException w:uiPriority="99" w:name="Table Classic 4"/>
-    <w:lsdException w:uiPriority="99" w:name="Table Colorful 1"/>
-    <w:lsdException w:uiPriority="99" w:name="Table Colorful 2"/>
-    <w:lsdException w:uiPriority="99" w:name="Table Colorful 3"/>
-    <w:lsdException w:uiPriority="99" w:name="Table Columns 1"/>
-    <w:lsdException w:uiPriority="99" w:name="Table Columns 2"/>
-    <w:lsdException w:uiPriority="99" w:name="Table Columns 3"/>
-    <w:lsdException w:uiPriority="99" w:name="Table Columns 4"/>
-    <w:lsdException w:uiPriority="99" w:name="Table Columns 5"/>
-    <w:lsdException w:uiPriority="99" w:name="Table Grid 1"/>
-    <w:lsdException w:uiPriority="99" w:name="Table Grid 2"/>
-    <w:lsdException w:uiPriority="99" w:name="Table Grid 3"/>
-    <w:lsdException w:uiPriority="99" w:name="Table Grid 4"/>
-    <w:lsdException w:uiPriority="99" w:name="Table Grid 5"/>
-    <w:lsdException w:uiPriority="99" w:name="Table Grid 6"/>
-    <w:lsdException w:uiPriority="99" w:name="Table Grid 7"/>
-    <w:lsdException w:uiPriority="99" w:name="Table Grid 8"/>
-    <w:lsdException w:uiPriority="99" w:name="Table List 1"/>
-    <w:lsdException w:uiPriority="99" w:name="Table List 2"/>
-    <w:lsdException w:uiPriority="99" w:name="Table List 3"/>
-    <w:lsdException w:uiPriority="99" w:name="Table List 4"/>
-    <w:lsdException w:uiPriority="99" w:name="Table List 5"/>
-    <w:lsdException w:uiPriority="99" w:name="Table List 6"/>
-    <w:lsdException w:uiPriority="99" w:name="Table List 7"/>
-    <w:lsdException w:uiPriority="99" w:name="Table List 8"/>
-    <w:lsdException w:uiPriority="99" w:name="Table 3D effects 1"/>
-    <w:lsdException w:uiPriority="99" w:name="Table 3D effects 2"/>
-    <w:lsdException w:uiPriority="99" w:name="Table 3D effects 3"/>
-    <w:lsdException w:uiPriority="99" w:name="Table Contemporary"/>
-    <w:lsdException w:uiPriority="99" w:name="Table Elegant"/>
-    <w:lsdException w:uiPriority="99" w:name="Table Professional"/>
-    <w:lsdException w:uiPriority="99" w:name="Table Subtle 1"/>
-    <w:lsdException w:uiPriority="99" w:name="Table Subtle 2"/>
-    <w:lsdException w:uiPriority="99" w:name="Table Web 1"/>
-    <w:lsdException w:uiPriority="99" w:name="Table Web 2"/>
-    <w:lsdException w:uiPriority="99" w:name="Table Web 3"/>
-    <w:lsdException w:uiPriority="99" w:name="Balloon Text"/>
-    <w:lsdException w:unhideWhenUsed="0" w:uiPriority="59" w:semiHidden="0" w:name="Table Grid"/>
-    <w:lsdException w:uiPriority="99" w:name="Table Theme"/>
+  <w:latentStyles w:defLockedState="0" w:defUIPriority="99" w:defSemiHidden="1" w:defUnhideWhenUsed="1" w:defQFormat="0" w:count="267">
+    <w:lsdException w:name="Normal" w:semiHidden="0" w:uiPriority="0" w:unhideWhenUsed="0" w:qFormat="1"/>
+    <w:lsdException w:name="heading 1" w:semiHidden="0" w:uiPriority="9" w:unhideWhenUsed="0" w:qFormat="1"/>
+    <w:lsdException w:name="heading 2" w:uiPriority="9" w:qFormat="1"/>
+    <w:lsdException w:name="heading 3" w:uiPriority="9" w:qFormat="1"/>
+    <w:lsdException w:name="heading 4" w:uiPriority="9" w:qFormat="1"/>
+    <w:lsdException w:name="heading 5" w:uiPriority="9" w:qFormat="1"/>
+    <w:lsdException w:name="heading 6" w:uiPriority="9" w:qFormat="1"/>
+    <w:lsdException w:name="heading 7" w:uiPriority="9" w:qFormat="1"/>
+    <w:lsdException w:name="heading 8" w:uiPriority="9" w:qFormat="1"/>
+    <w:lsdException w:name="heading 9" w:uiPriority="9" w:qFormat="1"/>
+    <w:lsdException w:name="toc 1" w:uiPriority="39"/>
+    <w:lsdException w:name="toc 2" w:uiPriority="39"/>
+    <w:lsdException w:name="toc 3" w:uiPriority="39"/>
+    <w:lsdException w:name="toc 4" w:uiPriority="39"/>
+    <w:lsdException w:name="toc 5" w:uiPriority="39"/>
+    <w:lsdException w:name="toc 6" w:uiPriority="39"/>
+    <w:lsdException w:name="toc 7" w:uiPriority="39"/>
+    <w:lsdException w:name="toc 8" w:uiPriority="39"/>
+    <w:lsdException w:name="toc 9" w:uiPriority="39"/>
+    <w:lsdException w:name="caption" w:uiPriority="35" w:qFormat="1"/>
+    <w:lsdException w:name="Title" w:semiHidden="0" w:uiPriority="10" w:unhideWhenUsed="0" w:qFormat="1"/>
+    <w:lsdException w:name="Default Paragraph Font" w:uiPriority="1"/>
+    <w:lsdException w:name="Subtitle" w:semiHidden="0" w:uiPriority="11" w:unhideWhenUsed="0" w:qFormat="1"/>
+    <w:lsdException w:name="Strong" w:semiHidden="0" w:uiPriority="22" w:unhideWhenUsed="0" w:qFormat="1"/>
+    <w:lsdException w:name="Emphasis" w:semiHidden="0" w:uiPriority="20" w:unhideWhenUsed="0" w:qFormat="1"/>
+    <w:lsdException w:name="Table Grid" w:semiHidden="0" w:uiPriority="59" w:unhideWhenUsed="0"/>
+    <w:lsdException w:name="Subtle Emphasis" w:semiHidden="0" w:uiPriority="19" w:unhideWhenUsed="0" w:qFormat="1"/>
+    <w:lsdException w:name="Intense Emphasis" w:semiHidden="0" w:uiPriority="21" w:unhideWhenUsed="0" w:qFormat="1"/>
+    <w:lsdException w:name="Subtle Reference" w:semiHidden="0" w:uiPriority="31" w:unhideWhenUsed="0" w:qFormat="1"/>
+    <w:lsdException w:name="Intense Reference" w:semiHidden="0" w:uiPriority="32" w:unhideWhenUsed="0" w:qFormat="1"/>
+    <w:lsdException w:name="Book Title" w:semiHidden="0" w:uiPriority="33" w:unhideWhenUsed="0" w:qFormat="1"/>
+    <w:lsdException w:name="Bibliography" w:uiPriority="37"/>
+    <w:lsdException w:name="TOC Heading" w:uiPriority="39" w:qFormat="1"/>
   </w:latentStyles>
-  <w:style w:type="paragraph" w:default="1" w:styleId="1">
+  <w:style w:type="paragraph" w:default="1" w:styleId="Normal">
     <w:name w:val="Normal"/>
     <w:qFormat/>
-    <w:uiPriority w:val="0"/>
-    <w:pPr>
-      <w:spacing w:after="200" w:line="276" w:lineRule="auto"/>
-    </w:pPr>
     <w:rPr>
-      <w:rFonts w:asciiTheme="minorHAnsi" w:hAnsiTheme="minorHAnsi" w:eastAsiaTheme="minorHAnsi" w:cstheme="minorBidi"/>
       <w:sz w:val="22"/>
       <w:szCs w:val="22"/>
-      <w:lang w:val="pt-BR" w:eastAsia="en-US" w:bidi="ar-SA"/>
+      <w:lang w:eastAsia="en-US"/>
     </w:rPr>
   </w:style>
-  <w:style w:type="character" w:default="1" w:styleId="2">
+  <w:style w:type="character" w:default="1" w:styleId="Fontepargpadro">
     <w:name w:val="Default Paragraph Font"/>
+    <w:uiPriority w:val="1"/>
+    <w:semiHidden/>
     <w:unhideWhenUsed/>
-    <w:uiPriority w:val="1"/>
   </w:style>
-  <w:style w:type="table" w:default="1" w:styleId="3">
+  <w:style w:type="table" w:default="1" w:styleId="Tabelanormal">
     <w:name w:val="Normal Table"/>
+    <w:uiPriority w:val="99"/>
+    <w:semiHidden/>
     <w:unhideWhenUsed/>
-    <w:uiPriority w:val="99"/>
     <w:tblPr>
-      <w:tblLayout w:type="fixed"/>
+      <w:tblInd w:w="0" w:type="dxa"/>
       <w:tblCellMar>
         <w:top w:w="0" w:type="dxa"/>
         <w:left w:w="108" w:type="dxa"/>
@@ -948,23 +826,143 @@
       </w:tblCellMar>
     </w:tblPr>
   </w:style>
-  <w:style w:type="table" w:styleId="4">
+  <w:style w:type="numbering" w:default="1" w:styleId="Semlista">
+    <w:name w:val="No List"/>
+    <w:uiPriority w:val="99"/>
+    <w:semiHidden/>
+    <w:unhideWhenUsed/>
+  </w:style>
+  <w:style w:type="table" w:styleId="Tabelacomgrade">
     <w:name w:val="Table Grid"/>
-    <w:basedOn w:val="3"/>
+    <w:basedOn w:val="Tabelanormal"/>
     <w:uiPriority w:val="59"/>
     <w:pPr>
       <w:spacing w:after="0" w:line="240" w:lineRule="auto"/>
     </w:pPr>
     <w:tblPr>
+      <w:tblInd w:w="0" w:type="dxa"/>
       <w:tblBorders>
-        <w:top w:val="single" w:color="auto" w:sz="4" w:space="0"/>
-        <w:left w:val="single" w:color="auto" w:sz="4" w:space="0"/>
-        <w:bottom w:val="single" w:color="auto" w:sz="4" w:space="0"/>
-        <w:right w:val="single" w:color="auto" w:sz="4" w:space="0"/>
-        <w:insideH w:val="single" w:color="auto" w:sz="4" w:space="0"/>
-        <w:insideV w:val="single" w:color="auto" w:sz="4" w:space="0"/>
+        <w:top w:val="single" w:sz="4" w:space="0" w:color="auto"/>
+        <w:left w:val="single" w:sz="4" w:space="0" w:color="auto"/>
+        <w:bottom w:val="single" w:sz="4" w:space="0" w:color="auto"/>
+        <w:right w:val="single" w:sz="4" w:space="0" w:color="auto"/>
+        <w:insideH w:val="single" w:sz="4" w:space="0" w:color="auto"/>
+        <w:insideV w:val="single" w:sz="4" w:space="0" w:color="auto"/>
       </w:tblBorders>
-      <w:tblLayout w:type="fixed"/>
+      <w:tblCellMar>
+        <w:top w:w="0" w:type="dxa"/>
+        <w:left w:w="108" w:type="dxa"/>
+        <w:bottom w:w="0" w:type="dxa"/>
+        <w:right w:w="108" w:type="dxa"/>
+      </w:tblCellMar>
+    </w:tblPr>
+  </w:style>
+</w:styles>
+</file>
+
+<file path=word/stylesWithEffects.xml><?xml version="1.0" encoding="utf-8"?>
+<w:styles xmlns:wpc="http://schemas.microsoft.com/office/word/2010/wordprocessingCanvas" xmlns:mc="http://schemas.openxmlformats.org/markup-compatibility/2006" xmlns:o="urn:schemas-microsoft-com:office:office" xmlns:r="http://schemas.openxmlformats.org/officeDocument/2006/relationships" xmlns:m="http://schemas.openxmlformats.org/officeDocument/2006/math" xmlns:v="urn:schemas-microsoft-com:vml" xmlns:wp14="http://schemas.microsoft.com/office/word/2010/wordprocessingDrawing" xmlns:wp="http://schemas.openxmlformats.org/drawingml/2006/wordprocessingDrawing" xmlns:w10="urn:schemas-microsoft-com:office:word" xmlns:w="http://schemas.openxmlformats.org/wordprocessingml/2006/main" xmlns:w14="http://schemas.microsoft.com/office/word/2010/wordml" xmlns:wpg="http://schemas.microsoft.com/office/word/2010/wordprocessingGroup" xmlns:wpi="http://schemas.microsoft.com/office/word/2010/wordprocessingInk" xmlns:wne="http://schemas.microsoft.com/office/word/2006/wordml" xmlns:wps="http://schemas.microsoft.com/office/word/2010/wordprocessingShape" mc:Ignorable="w14 wp14">
+  <w:docDefaults>
+    <w:rPrDefault>
+      <w:rPr>
+        <w:rFonts w:asciiTheme="minorHAnsi" w:eastAsiaTheme="minorHAnsi" w:hAnsiTheme="minorHAnsi" w:cstheme="minorBidi"/>
+        <w:lang w:val="pt-BR" w:eastAsia="pt-BR" w:bidi="ar-SA"/>
+      </w:rPr>
+    </w:rPrDefault>
+    <w:pPrDefault>
+      <w:pPr>
+        <w:spacing w:after="200" w:line="276" w:lineRule="auto"/>
+      </w:pPr>
+    </w:pPrDefault>
+  </w:docDefaults>
+  <w:latentStyles w:defLockedState="0" w:defUIPriority="99" w:defSemiHidden="1" w:defUnhideWhenUsed="1" w:defQFormat="0" w:count="267">
+    <w:lsdException w:name="Normal" w:semiHidden="0" w:uiPriority="0" w:unhideWhenUsed="0" w:qFormat="1"/>
+    <w:lsdException w:name="heading 1" w:semiHidden="0" w:uiPriority="9" w:unhideWhenUsed="0" w:qFormat="1"/>
+    <w:lsdException w:name="heading 2" w:uiPriority="9" w:qFormat="1"/>
+    <w:lsdException w:name="heading 3" w:uiPriority="9" w:qFormat="1"/>
+    <w:lsdException w:name="heading 4" w:uiPriority="9" w:qFormat="1"/>
+    <w:lsdException w:name="heading 5" w:uiPriority="9" w:qFormat="1"/>
+    <w:lsdException w:name="heading 6" w:uiPriority="9" w:qFormat="1"/>
+    <w:lsdException w:name="heading 7" w:uiPriority="9" w:qFormat="1"/>
+    <w:lsdException w:name="heading 8" w:uiPriority="9" w:qFormat="1"/>
+    <w:lsdException w:name="heading 9" w:uiPriority="9" w:qFormat="1"/>
+    <w:lsdException w:name="toc 1" w:uiPriority="39"/>
+    <w:lsdException w:name="toc 2" w:uiPriority="39"/>
+    <w:lsdException w:name="toc 3" w:uiPriority="39"/>
+    <w:lsdException w:name="toc 4" w:uiPriority="39"/>
+    <w:lsdException w:name="toc 5" w:uiPriority="39"/>
+    <w:lsdException w:name="toc 6" w:uiPriority="39"/>
+    <w:lsdException w:name="toc 7" w:uiPriority="39"/>
+    <w:lsdException w:name="toc 8" w:uiPriority="39"/>
+    <w:lsdException w:name="toc 9" w:uiPriority="39"/>
+    <w:lsdException w:name="caption" w:uiPriority="35" w:qFormat="1"/>
+    <w:lsdException w:name="Title" w:semiHidden="0" w:uiPriority="10" w:unhideWhenUsed="0" w:qFormat="1"/>
+    <w:lsdException w:name="Default Paragraph Font" w:uiPriority="1"/>
+    <w:lsdException w:name="Subtitle" w:semiHidden="0" w:uiPriority="11" w:unhideWhenUsed="0" w:qFormat="1"/>
+    <w:lsdException w:name="Strong" w:semiHidden="0" w:uiPriority="22" w:unhideWhenUsed="0" w:qFormat="1"/>
+    <w:lsdException w:name="Emphasis" w:semiHidden="0" w:uiPriority="20" w:unhideWhenUsed="0" w:qFormat="1"/>
+    <w:lsdException w:name="Table Grid" w:semiHidden="0" w:uiPriority="59" w:unhideWhenUsed="0"/>
+    <w:lsdException w:name="Subtle Emphasis" w:semiHidden="0" w:uiPriority="19" w:unhideWhenUsed="0" w:qFormat="1"/>
+    <w:lsdException w:name="Intense Emphasis" w:semiHidden="0" w:uiPriority="21" w:unhideWhenUsed="0" w:qFormat="1"/>
+    <w:lsdException w:name="Subtle Reference" w:semiHidden="0" w:uiPriority="31" w:unhideWhenUsed="0" w:qFormat="1"/>
+    <w:lsdException w:name="Intense Reference" w:semiHidden="0" w:uiPriority="32" w:unhideWhenUsed="0" w:qFormat="1"/>
+    <w:lsdException w:name="Book Title" w:semiHidden="0" w:uiPriority="33" w:unhideWhenUsed="0" w:qFormat="1"/>
+    <w:lsdException w:name="Bibliography" w:uiPriority="37"/>
+    <w:lsdException w:name="TOC Heading" w:uiPriority="39" w:qFormat="1"/>
+  </w:latentStyles>
+  <w:style w:type="paragraph" w:default="1" w:styleId="Normal">
+    <w:name w:val="Normal"/>
+    <w:qFormat/>
+    <w:rPr>
+      <w:sz w:val="22"/>
+      <w:szCs w:val="22"/>
+      <w:lang w:eastAsia="en-US"/>
+    </w:rPr>
+  </w:style>
+  <w:style w:type="character" w:default="1" w:styleId="Fontepargpadro">
+    <w:name w:val="Default Paragraph Font"/>
+    <w:uiPriority w:val="1"/>
+    <w:semiHidden/>
+    <w:unhideWhenUsed/>
+  </w:style>
+  <w:style w:type="table" w:default="1" w:styleId="Tabelanormal">
+    <w:name w:val="Normal Table"/>
+    <w:uiPriority w:val="99"/>
+    <w:semiHidden/>
+    <w:unhideWhenUsed/>
+    <w:tblPr>
+      <w:tblInd w:w="0" w:type="dxa"/>
+      <w:tblCellMar>
+        <w:top w:w="0" w:type="dxa"/>
+        <w:left w:w="108" w:type="dxa"/>
+        <w:bottom w:w="0" w:type="dxa"/>
+        <w:right w:w="108" w:type="dxa"/>
+      </w:tblCellMar>
+    </w:tblPr>
+  </w:style>
+  <w:style w:type="numbering" w:default="1" w:styleId="Semlista">
+    <w:name w:val="No List"/>
+    <w:uiPriority w:val="99"/>
+    <w:semiHidden/>
+    <w:unhideWhenUsed/>
+  </w:style>
+  <w:style w:type="table" w:styleId="Tabelacomgrade">
+    <w:name w:val="Table Grid"/>
+    <w:basedOn w:val="Tabelanormal"/>
+    <w:uiPriority w:val="59"/>
+    <w:pPr>
+      <w:spacing w:after="0" w:line="240" w:lineRule="auto"/>
+    </w:pPr>
+    <w:tblPr>
+      <w:tblInd w:w="0" w:type="dxa"/>
+      <w:tblBorders>
+        <w:top w:val="single" w:sz="4" w:space="0" w:color="auto"/>
+        <w:left w:val="single" w:sz="4" w:space="0" w:color="auto"/>
+        <w:bottom w:val="single" w:sz="4" w:space="0" w:color="auto"/>
+        <w:right w:val="single" w:sz="4" w:space="0" w:color="auto"/>
+        <w:insideH w:val="single" w:sz="4" w:space="0" w:color="auto"/>
+        <w:insideV w:val="single" w:sz="4" w:space="0" w:color="auto"/>
+      </w:tblBorders>
       <w:tblCellMar>
         <w:top w:w="0" w:type="dxa"/>
         <w:left w:w="108" w:type="dxa"/>
@@ -981,7 +979,7 @@
   <a:themeElements>
     <a:clrScheme name="Escritório">
       <a:dk1>
-        <a:sysClr val="windowText" lastClr="4C4C4C"/>
+        <a:sysClr val="windowText" lastClr="000000"/>
       </a:dk1>
       <a:lt1>
         <a:sysClr val="window" lastClr="FFFFFF"/>

</xml_diff>